<commit_message>
Aula dia 14/08 - Recaptulando conceitos, List e Referência
</commit_message>
<xml_diff>
--- a/Primeira Lista de Exercícios - Linguagem C.docx
+++ b/Primeira Lista de Exercícios - Linguagem C.docx
@@ -903,20 +903,26 @@
         <w:jc w:val="both"/>
         <w:rPr>
           <w:rFonts w:ascii="Arial" w:eastAsia="Times New Roman" w:hAnsi="Arial" w:cs="Arial"/>
-          <w:sz w:val="18"/>
-          <w:szCs w:val="18"/>
-        </w:rPr>
-      </w:pPr>
+          <w:color w:val="FF0000"/>
+          <w:sz w:val="18"/>
+          <w:szCs w:val="18"/>
+          <w:highlight w:val="yellow"/>
+        </w:rPr>
+      </w:pPr>
+      <w:bookmarkStart w:id="0" w:name="_GoBack"/>
       <w:r>
         <w:rPr>
           <w:rFonts w:ascii="Arial" w:eastAsia="Times New Roman" w:hAnsi="Arial" w:cs="Arial"/>
-          <w:sz w:val="18"/>
-          <w:szCs w:val="18"/>
+          <w:color w:val="FF0000"/>
+          <w:sz w:val="18"/>
+          <w:szCs w:val="18"/>
+          <w:highlight w:val="yellow"/>
         </w:rPr>
         <w:lastRenderedPageBreak/>
         <w:t>Ler o nome, sexo e a idade de um indivíduo. Se o sexo for feminino e a idade for menor do que 25 anos, imprimir o nome da pessoa e entre parênteses “mulher com menos de 25 anos”, caso contrário imprimir “homem ou mulher com 25 anos ou mais”.</w:t>
       </w:r>
     </w:p>
+    <w:bookmarkEnd w:id="0"/>
     <w:p>
       <w:pPr>
         <w:numPr>
@@ -1450,15 +1456,19 @@
         <w:jc w:val="both"/>
         <w:rPr>
           <w:rFonts w:ascii="Arial" w:hAnsi="Arial" w:cs="Arial"/>
-          <w:sz w:val="18"/>
-          <w:szCs w:val="18"/>
-        </w:rPr>
-      </w:pPr>
-      <w:r>
-        <w:rPr>
-          <w:rFonts w:ascii="Arial" w:hAnsi="Arial" w:cs="Arial"/>
-          <w:sz w:val="18"/>
-          <w:szCs w:val="18"/>
+          <w:color w:val="FF0000"/>
+          <w:sz w:val="18"/>
+          <w:szCs w:val="18"/>
+          <w:highlight w:val="yellow"/>
+        </w:rPr>
+      </w:pPr>
+      <w:r>
+        <w:rPr>
+          <w:rFonts w:ascii="Arial" w:hAnsi="Arial" w:cs="Arial"/>
+          <w:color w:val="FF0000"/>
+          <w:sz w:val="18"/>
+          <w:szCs w:val="18"/>
+          <w:highlight w:val="yellow"/>
         </w:rPr>
         <w:t>Receber um nome do teclado e imprimi-lo de trás para frente.</w:t>
       </w:r>
@@ -1572,18 +1582,7 @@
           <w:sz w:val="18"/>
           <w:szCs w:val="18"/>
         </w:rPr>
-        <w:t>Uma loja precisa encontrar o custo de cada produto sabendo que o mesmo deve ser acrescido de 3,5% de frete e 5% de comissão de venda. Solicitando ao usuário o custo inicial da mercadoria, calcule e apresente o custo total de cada produto até que seja apresentado u</w:t>
-      </w:r>
-      <w:bookmarkStart w:id="0" w:name="_GoBack"/>
-      <w:bookmarkEnd w:id="0"/>
-      <w:r>
-        <w:rPr>
-          <w:rFonts w:ascii="Arial" w:hAnsi="Arial" w:cs="Arial"/>
-          <w:color w:val="FF0000"/>
-          <w:sz w:val="18"/>
-          <w:szCs w:val="18"/>
-        </w:rPr>
-        <w:t>m produto com custo inicial menor que 1 real.</w:t>
+        <w:t>Uma loja precisa encontrar o custo de cada produto sabendo que o mesmo deve ser acrescido de 3,5% de frete e 5% de comissão de venda. Solicitando ao usuário o custo inicial da mercadoria, calcule e apresente o custo total de cada produto até que seja apresentado um produto com custo inicial menor que 1 real.</w:t>
       </w:r>
     </w:p>
     <w:p>
@@ -1764,15 +1763,19 @@
         <w:jc w:val="both"/>
         <w:rPr>
           <w:rFonts w:ascii="Arial" w:hAnsi="Arial" w:cs="Arial"/>
-          <w:sz w:val="18"/>
-          <w:szCs w:val="18"/>
-        </w:rPr>
-      </w:pPr>
-      <w:r>
-        <w:rPr>
-          <w:rFonts w:ascii="Arial" w:hAnsi="Arial" w:cs="Arial"/>
-          <w:sz w:val="18"/>
-          <w:szCs w:val="18"/>
+          <w:color w:val="FF0000"/>
+          <w:sz w:val="18"/>
+          <w:szCs w:val="18"/>
+          <w:highlight w:val="yellow"/>
+        </w:rPr>
+      </w:pPr>
+      <w:r>
+        <w:rPr>
+          <w:rFonts w:ascii="Arial" w:hAnsi="Arial" w:cs="Arial"/>
+          <w:color w:val="FF0000"/>
+          <w:sz w:val="18"/>
+          <w:szCs w:val="18"/>
+          <w:highlight w:val="yellow"/>
         </w:rPr>
         <w:t>Receber uma frase qualquer e imprimir as letras dessa frase que estão em posições ímpares.</w:t>
       </w:r>
@@ -3178,7 +3181,7 @@
           <v:shape id="_x0000_i1025" type="#_x0000_t75" style="width:154.3pt;height:45.05pt" o:ole="" fillcolor="window">
             <v:imagedata r:id="rId9" o:title=""/>
           </v:shape>
-          <o:OLEObject Type="Embed" ProgID="MSDraw" ShapeID="_x0000_i1025" DrawAspect="Content" ObjectID="_1342801770" r:id="rId10">
+          <o:OLEObject Type="Embed" ProgID="MSDraw" ShapeID="_x0000_i1025" DrawAspect="Content" ObjectID="_1343238824" r:id="rId10">
             <o:FieldCodes>\* LOWER</o:FieldCodes>
           </o:OLEObject>
         </w:object>
@@ -3221,7 +3224,7 @@
           <v:shape id="_x0000_i1026" type="#_x0000_t75" style="width:35.25pt;height:44.1pt" o:ole="" fillcolor="window">
             <v:imagedata r:id="rId11" o:title=""/>
           </v:shape>
-          <o:OLEObject Type="Embed" ProgID="Equation.2" ShapeID="_x0000_i1026" DrawAspect="Content" ObjectID="_1342801771" r:id="rId12"/>
+          <o:OLEObject Type="Embed" ProgID="Equation.2" ShapeID="_x0000_i1026" DrawAspect="Content" ObjectID="_1343238825" r:id="rId12"/>
         </w:object>
       </w:r>
     </w:p>
@@ -3293,7 +3296,7 @@
           <v:shape id="_x0000_i1027" type="#_x0000_t75" style="width:152.35pt;height:45.55pt" o:ole="">
             <v:imagedata r:id="rId13" o:title=""/>
           </v:shape>
-          <o:OLEObject Type="Embed" ProgID="MSDraw" ShapeID="_x0000_i1027" DrawAspect="Content" ObjectID="_1342801772" r:id="rId14">
+          <o:OLEObject Type="Embed" ProgID="MSDraw" ShapeID="_x0000_i1027" DrawAspect="Content" ObjectID="_1343238826" r:id="rId14">
             <o:FieldCodes>\* LOWER</o:FieldCodes>
           </o:OLEObject>
         </w:object>
@@ -3662,6 +3665,32 @@
           <w:szCs w:val="18"/>
         </w:rPr>
         <w:t xml:space="preserve"> que leia 10 valores quaisquer. A seguir, mostre quantos deles estão dentro do intervalo (10,20) e quantos estão fora do intervalo, mostrando essas informações.</w:t>
+      </w:r>
+    </w:p>
+    <w:p>
+      <w:pPr>
+        <w:numPr>
+          <w:ilvl w:val="0"/>
+          <w:numId w:val="14"/>
+        </w:numPr>
+        <w:autoSpaceDE w:val="0"/>
+        <w:autoSpaceDN w:val="0"/>
+        <w:adjustRightInd w:val="0"/>
+        <w:spacing w:after="120" w:line="240" w:lineRule="auto"/>
+        <w:jc w:val="both"/>
+        <w:rPr>
+          <w:rFonts w:ascii="Arial" w:hAnsi="Arial" w:cs="Arial"/>
+          <w:sz w:val="18"/>
+          <w:szCs w:val="18"/>
+        </w:rPr>
+      </w:pPr>
+      <w:r>
+        <w:rPr>
+          <w:rFonts w:ascii="Arial" w:hAnsi="Arial" w:cs="Arial"/>
+          <w:sz w:val="18"/>
+          <w:szCs w:val="18"/>
+        </w:rPr>
+        <w:t>Escreva um programa que leia uma sequencia de caracteres e após isso solicite ao usuário caracteres que deseja saber a posição. O usuário poderá digitar um ou muitos caracteres para a busca.</w:t>
       </w:r>
     </w:p>
     <w:p>
@@ -6289,7 +6318,7 @@
 </file>
 
 <file path=customXml/itemProps1.xml><?xml version="1.0" encoding="utf-8"?>
-<ds:datastoreItem xmlns:ds="http://schemas.openxmlformats.org/officeDocument/2006/customXml" ds:itemID="{3B7EACC1-5338-6C4F-BEDA-0A20FE12A578}">
+<ds:datastoreItem xmlns:ds="http://schemas.openxmlformats.org/officeDocument/2006/customXml" ds:itemID="{DB56E286-793D-4D49-9967-3E286D0B5C65}">
   <ds:schemaRefs>
     <ds:schemaRef ds:uri="http://schemas.openxmlformats.org/officeDocument/2006/bibliography"/>
   </ds:schemaRefs>

</xml_diff>